<commit_message>
fixed lab 7 doc
</commit_message>
<xml_diff>
--- a/Lab 7 - Flappybird ANN/Lab7(1).docx
+++ b/Lab 7 - Flappybird ANN/Lab7(1).docx
@@ -1,6 +1,6 @@
 
 <file path=word/document.xml><?xml version="1.0" encoding="utf-8"?>
-<w:document xmlns:wpc="http://schemas.microsoft.com/office/word/2010/wordprocessingCanvas" xmlns:cx="http://schemas.microsoft.com/office/drawing/2014/chartex" xmlns:cx1="http://schemas.microsoft.com/office/drawing/2015/9/8/chartex" xmlns:cx2="http://schemas.microsoft.com/office/drawing/2015/10/21/chartex" xmlns:cx3="http://schemas.microsoft.com/office/drawing/2016/5/9/chartex" xmlns:cx4="http://schemas.microsoft.com/office/drawing/2016/5/10/chartex" xmlns:cx5="http://schemas.microsoft.com/office/drawing/2016/5/11/chartex" xmlns:cx6="http://schemas.microsoft.com/office/drawing/2016/5/12/chartex" xmlns:cx7="http://schemas.microsoft.com/office/drawing/2016/5/13/chartex" xmlns:cx8="http://schemas.microsoft.com/office/drawing/2016/5/14/chartex" xmlns:mc="http://schemas.openxmlformats.org/markup-compatibility/2006" xmlns:aink="http://schemas.microsoft.com/office/drawing/2016/ink" xmlns:am3d="http://schemas.microsoft.com/office/drawing/2017/model3d" xmlns:o="urn:schemas-microsoft-com:office:office" xmlns:r="http://schemas.openxmlformats.org/officeDocument/2006/relationships" xmlns:m="http://schemas.openxmlformats.org/officeDocument/2006/math" xmlns:v="urn:schemas-microsoft-com:vml" xmlns:wp14="http://schemas.microsoft.com/office/word/2010/wordprocessingDrawing" xmlns:wp="http://schemas.openxmlformats.org/drawingml/2006/wordprocessingDrawing" xmlns:w10="urn:schemas-microsoft-com:office:word" xmlns:w="http://schemas.openxmlformats.org/wordprocessingml/2006/main" xmlns:w14="http://schemas.microsoft.com/office/word/2010/wordml" xmlns:w15="http://schemas.microsoft.com/office/word/2012/wordml" xmlns:w16cid="http://schemas.microsoft.com/office/word/2016/wordml/cid" xmlns:w16se="http://schemas.microsoft.com/office/word/2015/wordml/symex" xmlns:wpg="http://schemas.microsoft.com/office/word/2010/wordprocessingGroup" xmlns:wpi="http://schemas.microsoft.com/office/word/2010/wordprocessingInk" xmlns:wne="http://schemas.microsoft.com/office/word/2006/wordml" xmlns:wps="http://schemas.microsoft.com/office/word/2010/wordprocessingShape" mc:Ignorable="w14 w15 w16se w16cid wp14">
+<w:document xmlns:wpc="http://schemas.microsoft.com/office/word/2010/wordprocessingCanvas" xmlns:cx="http://schemas.microsoft.com/office/drawing/2014/chartex" xmlns:cx1="http://schemas.microsoft.com/office/drawing/2015/9/8/chartex" xmlns:cx2="http://schemas.microsoft.com/office/drawing/2015/10/21/chartex" xmlns:cx3="http://schemas.microsoft.com/office/drawing/2016/5/9/chartex" xmlns:cx4="http://schemas.microsoft.com/office/drawing/2016/5/10/chartex" xmlns:cx5="http://schemas.microsoft.com/office/drawing/2016/5/11/chartex" xmlns:cx6="http://schemas.microsoft.com/office/drawing/2016/5/12/chartex" xmlns:cx7="http://schemas.microsoft.com/office/drawing/2016/5/13/chartex" xmlns:cx8="http://schemas.microsoft.com/office/drawing/2016/5/14/chartex" xmlns:mc="http://schemas.openxmlformats.org/markup-compatibility/2006" xmlns:aink="http://schemas.microsoft.com/office/drawing/2016/ink" xmlns:am3d="http://schemas.microsoft.com/office/drawing/2017/model3d" xmlns:o="urn:schemas-microsoft-com:office:office" xmlns:oel="http://schemas.microsoft.com/office/2019/extlst" xmlns:r="http://schemas.openxmlformats.org/officeDocument/2006/relationships" xmlns:m="http://schemas.openxmlformats.org/officeDocument/2006/math" xmlns:v="urn:schemas-microsoft-com:vml" xmlns:wp14="http://schemas.microsoft.com/office/word/2010/wordprocessingDrawing" xmlns:wp="http://schemas.openxmlformats.org/drawingml/2006/wordprocessingDrawing" xmlns:w10="urn:schemas-microsoft-com:office:word" xmlns:w="http://schemas.openxmlformats.org/wordprocessingml/2006/main" xmlns:w14="http://schemas.microsoft.com/office/word/2010/wordml" xmlns:w15="http://schemas.microsoft.com/office/word/2012/wordml" xmlns:w16cex="http://schemas.microsoft.com/office/word/2018/wordml/cex" xmlns:w16cid="http://schemas.microsoft.com/office/word/2016/wordml/cid" xmlns:w16="http://schemas.microsoft.com/office/word/2018/wordml" xmlns:w16du="http://schemas.microsoft.com/office/word/2023/wordml/word16du" xmlns:w16sdtdh="http://schemas.microsoft.com/office/word/2020/wordml/sdtdatahash" xmlns:w16sdtfl="http://schemas.microsoft.com/office/word/2024/wordml/sdtformatlock" xmlns:w16se="http://schemas.microsoft.com/office/word/2015/wordml/symex" xmlns:wpg="http://schemas.microsoft.com/office/word/2010/wordprocessingGroup" xmlns:wpi="http://schemas.microsoft.com/office/word/2010/wordprocessingInk" xmlns:wne="http://schemas.microsoft.com/office/word/2006/wordml" xmlns:wps="http://schemas.microsoft.com/office/word/2010/wordprocessingShape" mc:Ignorable="w14 w15 w16se w16cid w16 w16cex w16sdtdh w16sdtfl w16du wp14">
   <w:body>
     <w:p>
       <w:pPr>
@@ -285,7 +285,7 @@
           <w:noProof/>
         </w:rPr>
         <w:drawing>
-          <wp:inline distT="0" distB="0" distL="0" distR="0" wp14:anchorId="7F6E8CFE" wp14:editId="27A3C9C8">
+          <wp:inline distT="0" distB="0" distL="0" distR="0" wp14:anchorId="7F6E8CFE" wp14:editId="59ACDB1A">
             <wp:extent cx="2135785" cy="1039177"/>
             <wp:effectExtent l="0" t="0" r="0" b="0"/>
             <wp:docPr id="1" name="Picture 1" descr="What is a Dragon? | Are Dragons Real? | Life of a Dragon Wiki"/>
@@ -456,6 +456,14 @@
         </w:rPr>
         <w:t xml:space="preserve"> </w:t>
       </w:r>
+      <w:r>
+        <w:rPr>
+          <w:rFonts w:asciiTheme="majorHAnsi" w:hAnsiTheme="majorHAnsi" w:cstheme="majorHAnsi"/>
+          <w:sz w:val="28"/>
+          <w:lang w:val="en-IE"/>
+        </w:rPr>
+        <w:t>Daniel Carroll</w:t>
+      </w:r>
     </w:p>
     <w:p>
       <w:pPr>
@@ -598,6 +606,62 @@
           <w:lang w:val="en-IE"/>
         </w:rPr>
       </w:pPr>
+      <w:r>
+        <w:rPr>
+          <w:rFonts w:asciiTheme="majorHAnsi" w:hAnsiTheme="majorHAnsi" w:cstheme="majorHAnsi"/>
+          <w:sz w:val="28"/>
+          <w:lang w:val="en-IE"/>
+        </w:rPr>
+        <w:drawing>
+          <wp:inline distT="0" distB="0" distL="0" distR="0" wp14:anchorId="359F6C6B" wp14:editId="63915669">
+            <wp:extent cx="6642100" cy="3479800"/>
+            <wp:effectExtent l="0" t="0" r="0" b="0"/>
+            <wp:docPr id="233896489" name="Picture 1" descr="A screenshot of a computer&#10;&#10;AI-generated content may be incorrect."/>
+            <wp:cNvGraphicFramePr>
+              <a:graphicFrameLocks xmlns:a="http://schemas.openxmlformats.org/drawingml/2006/main" noChangeAspect="1"/>
+            </wp:cNvGraphicFramePr>
+            <a:graphic xmlns:a="http://schemas.openxmlformats.org/drawingml/2006/main">
+              <a:graphicData uri="http://schemas.openxmlformats.org/drawingml/2006/picture">
+                <pic:pic xmlns:pic="http://schemas.openxmlformats.org/drawingml/2006/picture">
+                  <pic:nvPicPr>
+                    <pic:cNvPr id="233896489" name="Picture 1" descr="A screenshot of a computer&#10;&#10;AI-generated content may be incorrect."/>
+                    <pic:cNvPicPr/>
+                  </pic:nvPicPr>
+                  <pic:blipFill>
+                    <a:blip r:embed="rId8"/>
+                    <a:stretch>
+                      <a:fillRect/>
+                    </a:stretch>
+                  </pic:blipFill>
+                  <pic:spPr>
+                    <a:xfrm>
+                      <a:off x="0" y="0"/>
+                      <a:ext cx="6642100" cy="3479800"/>
+                    </a:xfrm>
+                    <a:prstGeom prst="rect">
+                      <a:avLst/>
+                    </a:prstGeom>
+                  </pic:spPr>
+                </pic:pic>
+              </a:graphicData>
+            </a:graphic>
+          </wp:inline>
+        </w:drawing>
+      </w:r>
+    </w:p>
+    <w:p>
+      <w:pPr>
+        <w:pStyle w:val="NormalWeb"/>
+        <w:spacing w:before="2"/>
+        <w:ind w:left="720"/>
+        <w:jc w:val="both"/>
+        <w:outlineLvl w:val="0"/>
+        <w:rPr>
+          <w:rFonts w:asciiTheme="majorHAnsi" w:hAnsiTheme="majorHAnsi" w:cstheme="majorHAnsi"/>
+          <w:sz w:val="28"/>
+          <w:lang w:val="en-IE"/>
+        </w:rPr>
+      </w:pPr>
     </w:p>
     <w:p>
       <w:pPr>
@@ -645,8 +709,6 @@
         </w:rPr>
         <w:t xml:space="preserve">output from the </w:t>
       </w:r>
-      <w:bookmarkStart w:id="0" w:name="_GoBack"/>
-      <w:bookmarkEnd w:id="0"/>
       <w:r>
         <w:rPr>
           <w:rFonts w:asciiTheme="majorHAnsi" w:hAnsiTheme="majorHAnsi" w:cstheme="majorHAnsi"/>
@@ -679,6 +741,314 @@
         </w:rPr>
         <w:t>” script.</w:t>
       </w:r>
+    </w:p>
+    <w:p>
+      <w:pPr>
+        <w:pStyle w:val="NormalWeb"/>
+        <w:spacing w:before="2"/>
+        <w:ind w:left="360"/>
+        <w:jc w:val="both"/>
+        <w:outlineLvl w:val="0"/>
+        <w:rPr>
+          <w:rFonts w:asciiTheme="majorHAnsi" w:hAnsiTheme="majorHAnsi" w:cstheme="majorHAnsi"/>
+          <w:sz w:val="28"/>
+          <w:lang w:val="en-IE"/>
+        </w:rPr>
+      </w:pPr>
+    </w:p>
+    <w:p>
+      <w:pPr>
+        <w:pStyle w:val="NormalWeb"/>
+        <w:spacing w:before="2"/>
+        <w:ind w:left="720"/>
+        <w:jc w:val="both"/>
+        <w:outlineLvl w:val="0"/>
+        <w:rPr>
+          <w:rFonts w:asciiTheme="majorHAnsi" w:hAnsiTheme="majorHAnsi" w:cstheme="majorHAnsi"/>
+          <w:sz w:val="28"/>
+          <w:lang w:val="en-IE"/>
+        </w:rPr>
+      </w:pPr>
+      <w:r>
+        <w:rPr>
+          <w:rFonts w:asciiTheme="majorHAnsi" w:hAnsiTheme="majorHAnsi" w:cstheme="majorHAnsi"/>
+          <w:sz w:val="28"/>
+          <w:lang w:val="en-IE"/>
+        </w:rPr>
+        <w:drawing>
+          <wp:inline distT="0" distB="0" distL="0" distR="0" wp14:anchorId="418ADAE7" wp14:editId="479DD98A">
+            <wp:extent cx="6642100" cy="4187190"/>
+            <wp:effectExtent l="0" t="0" r="0" b="0"/>
+            <wp:docPr id="1533646488" name="Picture 1" descr="A computer screen shot of a computer program&#10;&#10;AI-generated content may be incorrect."/>
+            <wp:cNvGraphicFramePr>
+              <a:graphicFrameLocks xmlns:a="http://schemas.openxmlformats.org/drawingml/2006/main" noChangeAspect="1"/>
+            </wp:cNvGraphicFramePr>
+            <a:graphic xmlns:a="http://schemas.openxmlformats.org/drawingml/2006/main">
+              <a:graphicData uri="http://schemas.openxmlformats.org/drawingml/2006/picture">
+                <pic:pic xmlns:pic="http://schemas.openxmlformats.org/drawingml/2006/picture">
+                  <pic:nvPicPr>
+                    <pic:cNvPr id="1533646488" name="Picture 1" descr="A computer screen shot of a computer program&#10;&#10;AI-generated content may be incorrect."/>
+                    <pic:cNvPicPr/>
+                  </pic:nvPicPr>
+                  <pic:blipFill>
+                    <a:blip r:embed="rId9"/>
+                    <a:stretch>
+                      <a:fillRect/>
+                    </a:stretch>
+                  </pic:blipFill>
+                  <pic:spPr>
+                    <a:xfrm>
+                      <a:off x="0" y="0"/>
+                      <a:ext cx="6642100" cy="4187190"/>
+                    </a:xfrm>
+                    <a:prstGeom prst="rect">
+                      <a:avLst/>
+                    </a:prstGeom>
+                  </pic:spPr>
+                </pic:pic>
+              </a:graphicData>
+            </a:graphic>
+          </wp:inline>
+        </w:drawing>
+      </w:r>
+    </w:p>
+    <w:p>
+      <w:pPr>
+        <w:pStyle w:val="NormalWeb"/>
+        <w:spacing w:before="2"/>
+        <w:ind w:left="720"/>
+        <w:jc w:val="both"/>
+        <w:outlineLvl w:val="0"/>
+        <w:rPr>
+          <w:rFonts w:asciiTheme="majorHAnsi" w:hAnsiTheme="majorHAnsi" w:cstheme="majorHAnsi"/>
+          <w:sz w:val="28"/>
+          <w:lang w:val="en-IE"/>
+        </w:rPr>
+      </w:pPr>
+    </w:p>
+    <w:p>
+      <w:pPr>
+        <w:pStyle w:val="NormalWeb"/>
+        <w:spacing w:before="2"/>
+        <w:ind w:left="720"/>
+        <w:jc w:val="both"/>
+        <w:outlineLvl w:val="0"/>
+        <w:rPr>
+          <w:rFonts w:asciiTheme="majorHAnsi" w:hAnsiTheme="majorHAnsi" w:cstheme="majorHAnsi"/>
+          <w:sz w:val="28"/>
+          <w:lang w:val="en-IE"/>
+        </w:rPr>
+      </w:pPr>
+    </w:p>
+    <w:p>
+      <w:pPr>
+        <w:pStyle w:val="NormalWeb"/>
+        <w:spacing w:before="2"/>
+        <w:ind w:left="720"/>
+        <w:jc w:val="both"/>
+        <w:outlineLvl w:val="0"/>
+        <w:rPr>
+          <w:rFonts w:asciiTheme="majorHAnsi" w:hAnsiTheme="majorHAnsi" w:cstheme="majorHAnsi"/>
+          <w:sz w:val="28"/>
+          <w:lang w:val="en-IE"/>
+        </w:rPr>
+      </w:pPr>
+    </w:p>
+    <w:p>
+      <w:pPr>
+        <w:pStyle w:val="NormalWeb"/>
+        <w:spacing w:before="2"/>
+        <w:ind w:left="720"/>
+        <w:jc w:val="both"/>
+        <w:outlineLvl w:val="0"/>
+        <w:rPr>
+          <w:rFonts w:asciiTheme="majorHAnsi" w:hAnsiTheme="majorHAnsi" w:cstheme="majorHAnsi"/>
+          <w:sz w:val="28"/>
+          <w:lang w:val="en-IE"/>
+        </w:rPr>
+      </w:pPr>
+    </w:p>
+    <w:p>
+      <w:pPr>
+        <w:pStyle w:val="NormalWeb"/>
+        <w:spacing w:before="2"/>
+        <w:ind w:left="720"/>
+        <w:jc w:val="both"/>
+        <w:outlineLvl w:val="0"/>
+        <w:rPr>
+          <w:rFonts w:asciiTheme="majorHAnsi" w:hAnsiTheme="majorHAnsi" w:cstheme="majorHAnsi"/>
+          <w:sz w:val="28"/>
+          <w:lang w:val="en-IE"/>
+        </w:rPr>
+      </w:pPr>
+    </w:p>
+    <w:p>
+      <w:pPr>
+        <w:pStyle w:val="NormalWeb"/>
+        <w:spacing w:before="2"/>
+        <w:ind w:left="720"/>
+        <w:jc w:val="both"/>
+        <w:outlineLvl w:val="0"/>
+        <w:rPr>
+          <w:rFonts w:asciiTheme="majorHAnsi" w:hAnsiTheme="majorHAnsi" w:cstheme="majorHAnsi"/>
+          <w:sz w:val="28"/>
+          <w:lang w:val="en-IE"/>
+        </w:rPr>
+      </w:pPr>
+    </w:p>
+    <w:p>
+      <w:pPr>
+        <w:pStyle w:val="NormalWeb"/>
+        <w:spacing w:before="2"/>
+        <w:ind w:left="720"/>
+        <w:jc w:val="both"/>
+        <w:outlineLvl w:val="0"/>
+        <w:rPr>
+          <w:rFonts w:asciiTheme="majorHAnsi" w:hAnsiTheme="majorHAnsi" w:cstheme="majorHAnsi"/>
+          <w:sz w:val="28"/>
+          <w:lang w:val="en-IE"/>
+        </w:rPr>
+      </w:pPr>
+    </w:p>
+    <w:p>
+      <w:pPr>
+        <w:pStyle w:val="NormalWeb"/>
+        <w:spacing w:before="2"/>
+        <w:ind w:left="720"/>
+        <w:jc w:val="both"/>
+        <w:outlineLvl w:val="0"/>
+        <w:rPr>
+          <w:rFonts w:asciiTheme="majorHAnsi" w:hAnsiTheme="majorHAnsi" w:cstheme="majorHAnsi"/>
+          <w:sz w:val="28"/>
+          <w:lang w:val="en-IE"/>
+        </w:rPr>
+      </w:pPr>
+    </w:p>
+    <w:p>
+      <w:pPr>
+        <w:pStyle w:val="NormalWeb"/>
+        <w:spacing w:before="2"/>
+        <w:ind w:left="720"/>
+        <w:jc w:val="both"/>
+        <w:outlineLvl w:val="0"/>
+        <w:rPr>
+          <w:rFonts w:asciiTheme="majorHAnsi" w:hAnsiTheme="majorHAnsi" w:cstheme="majorHAnsi"/>
+          <w:sz w:val="28"/>
+          <w:lang w:val="en-IE"/>
+        </w:rPr>
+      </w:pPr>
+    </w:p>
+    <w:p>
+      <w:pPr>
+        <w:pStyle w:val="NormalWeb"/>
+        <w:spacing w:before="2"/>
+        <w:ind w:left="720"/>
+        <w:jc w:val="both"/>
+        <w:outlineLvl w:val="0"/>
+        <w:rPr>
+          <w:rFonts w:asciiTheme="majorHAnsi" w:hAnsiTheme="majorHAnsi" w:cstheme="majorHAnsi"/>
+          <w:sz w:val="28"/>
+          <w:lang w:val="en-IE"/>
+        </w:rPr>
+      </w:pPr>
+    </w:p>
+    <w:p>
+      <w:pPr>
+        <w:pStyle w:val="NormalWeb"/>
+        <w:spacing w:before="2"/>
+        <w:ind w:left="720"/>
+        <w:jc w:val="both"/>
+        <w:outlineLvl w:val="0"/>
+        <w:rPr>
+          <w:rFonts w:asciiTheme="majorHAnsi" w:hAnsiTheme="majorHAnsi" w:cstheme="majorHAnsi"/>
+          <w:sz w:val="28"/>
+          <w:lang w:val="en-IE"/>
+        </w:rPr>
+      </w:pPr>
+    </w:p>
+    <w:p>
+      <w:pPr>
+        <w:pStyle w:val="NormalWeb"/>
+        <w:spacing w:before="2"/>
+        <w:ind w:left="720"/>
+        <w:jc w:val="both"/>
+        <w:outlineLvl w:val="0"/>
+        <w:rPr>
+          <w:rFonts w:asciiTheme="majorHAnsi" w:hAnsiTheme="majorHAnsi" w:cstheme="majorHAnsi"/>
+          <w:sz w:val="28"/>
+          <w:lang w:val="en-IE"/>
+        </w:rPr>
+      </w:pPr>
+    </w:p>
+    <w:p>
+      <w:pPr>
+        <w:pStyle w:val="NormalWeb"/>
+        <w:spacing w:before="2"/>
+        <w:ind w:left="720"/>
+        <w:jc w:val="both"/>
+        <w:outlineLvl w:val="0"/>
+        <w:rPr>
+          <w:rFonts w:asciiTheme="majorHAnsi" w:hAnsiTheme="majorHAnsi" w:cstheme="majorHAnsi"/>
+          <w:sz w:val="28"/>
+          <w:lang w:val="en-IE"/>
+        </w:rPr>
+      </w:pPr>
+    </w:p>
+    <w:p>
+      <w:pPr>
+        <w:pStyle w:val="NormalWeb"/>
+        <w:spacing w:before="2"/>
+        <w:ind w:left="720"/>
+        <w:jc w:val="both"/>
+        <w:outlineLvl w:val="0"/>
+        <w:rPr>
+          <w:rFonts w:asciiTheme="majorHAnsi" w:hAnsiTheme="majorHAnsi" w:cstheme="majorHAnsi"/>
+          <w:sz w:val="28"/>
+          <w:lang w:val="en-IE"/>
+        </w:rPr>
+      </w:pPr>
+    </w:p>
+    <w:p>
+      <w:pPr>
+        <w:pStyle w:val="NormalWeb"/>
+        <w:spacing w:before="2"/>
+        <w:ind w:left="720"/>
+        <w:jc w:val="both"/>
+        <w:outlineLvl w:val="0"/>
+        <w:rPr>
+          <w:rFonts w:asciiTheme="majorHAnsi" w:hAnsiTheme="majorHAnsi" w:cstheme="majorHAnsi"/>
+          <w:sz w:val="28"/>
+          <w:lang w:val="en-IE"/>
+        </w:rPr>
+      </w:pPr>
+    </w:p>
+    <w:p>
+      <w:pPr>
+        <w:pStyle w:val="NormalWeb"/>
+        <w:spacing w:before="2"/>
+        <w:ind w:left="720"/>
+        <w:jc w:val="both"/>
+        <w:outlineLvl w:val="0"/>
+        <w:rPr>
+          <w:rFonts w:asciiTheme="majorHAnsi" w:hAnsiTheme="majorHAnsi" w:cstheme="majorHAnsi"/>
+          <w:sz w:val="28"/>
+          <w:lang w:val="en-IE"/>
+        </w:rPr>
+      </w:pPr>
+    </w:p>
+    <w:p>
+      <w:pPr>
+        <w:pStyle w:val="NormalWeb"/>
+        <w:spacing w:before="2"/>
+        <w:ind w:left="720"/>
+        <w:jc w:val="both"/>
+        <w:outlineLvl w:val="0"/>
+        <w:rPr>
+          <w:rFonts w:asciiTheme="majorHAnsi" w:hAnsiTheme="majorHAnsi" w:cstheme="majorHAnsi"/>
+          <w:sz w:val="28"/>
+          <w:lang w:val="en-IE"/>
+        </w:rPr>
+      </w:pPr>
     </w:p>
     <w:p>
       <w:pPr>
@@ -730,6 +1100,7 @@
           <w:sz w:val="28"/>
           <w:lang w:val="en-IE"/>
         </w:rPr>
+        <w:lastRenderedPageBreak/>
         <w:t>The AI playing the game with the trained weights showing at least one bird with a fitness &gt; 100.</w:t>
       </w:r>
     </w:p>
@@ -756,10 +1127,52 @@
           <w:lang w:val="en-IE"/>
         </w:rPr>
       </w:pPr>
+      <w:r>
+        <w:rPr>
+          <w:rFonts w:asciiTheme="majorHAnsi" w:hAnsiTheme="majorHAnsi" w:cstheme="majorHAnsi"/>
+          <w:sz w:val="28"/>
+          <w:lang w:val="en-IE"/>
+        </w:rPr>
+        <w:drawing>
+          <wp:inline distT="0" distB="0" distL="0" distR="0" wp14:anchorId="55CA0550" wp14:editId="60564E6E">
+            <wp:extent cx="4601217" cy="6868484"/>
+            <wp:effectExtent l="0" t="0" r="8890" b="8890"/>
+            <wp:docPr id="1286902180" name="Picture 1" descr="A screenshot of a computer&#10;&#10;AI-generated content may be incorrect."/>
+            <wp:cNvGraphicFramePr>
+              <a:graphicFrameLocks xmlns:a="http://schemas.openxmlformats.org/drawingml/2006/main" noChangeAspect="1"/>
+            </wp:cNvGraphicFramePr>
+            <a:graphic xmlns:a="http://schemas.openxmlformats.org/drawingml/2006/main">
+              <a:graphicData uri="http://schemas.openxmlformats.org/drawingml/2006/picture">
+                <pic:pic xmlns:pic="http://schemas.openxmlformats.org/drawingml/2006/picture">
+                  <pic:nvPicPr>
+                    <pic:cNvPr id="1286902180" name="Picture 1" descr="A screenshot of a computer&#10;&#10;AI-generated content may be incorrect."/>
+                    <pic:cNvPicPr/>
+                  </pic:nvPicPr>
+                  <pic:blipFill>
+                    <a:blip r:embed="rId10"/>
+                    <a:stretch>
+                      <a:fillRect/>
+                    </a:stretch>
+                  </pic:blipFill>
+                  <pic:spPr>
+                    <a:xfrm>
+                      <a:off x="0" y="0"/>
+                      <a:ext cx="4601217" cy="6868484"/>
+                    </a:xfrm>
+                    <a:prstGeom prst="rect">
+                      <a:avLst/>
+                    </a:prstGeom>
+                  </pic:spPr>
+                </pic:pic>
+              </a:graphicData>
+            </a:graphic>
+          </wp:inline>
+        </w:drawing>
+      </w:r>
     </w:p>
     <w:sectPr>
-      <w:headerReference w:type="default" r:id="rId8"/>
-      <w:footerReference w:type="default" r:id="rId9"/>
+      <w:headerReference w:type="default" r:id="rId11"/>
+      <w:footerReference w:type="default" r:id="rId12"/>
       <w:pgSz w:w="11900" w:h="16840"/>
       <w:pgMar w:top="720" w:right="720" w:bottom="720" w:left="720" w:header="708" w:footer="708" w:gutter="0"/>
       <w:cols w:space="708"/>
@@ -770,7 +1183,7 @@
 </file>
 
 <file path=word/endnotes.xml><?xml version="1.0" encoding="utf-8"?>
-<w:endnotes xmlns:wpc="http://schemas.microsoft.com/office/word/2010/wordprocessingCanvas" xmlns:cx="http://schemas.microsoft.com/office/drawing/2014/chartex" xmlns:cx1="http://schemas.microsoft.com/office/drawing/2015/9/8/chartex" xmlns:cx2="http://schemas.microsoft.com/office/drawing/2015/10/21/chartex" xmlns:cx3="http://schemas.microsoft.com/office/drawing/2016/5/9/chartex" xmlns:cx4="http://schemas.microsoft.com/office/drawing/2016/5/10/chartex" xmlns:cx5="http://schemas.microsoft.com/office/drawing/2016/5/11/chartex" xmlns:cx6="http://schemas.microsoft.com/office/drawing/2016/5/12/chartex" xmlns:cx7="http://schemas.microsoft.com/office/drawing/2016/5/13/chartex" xmlns:cx8="http://schemas.microsoft.com/office/drawing/2016/5/14/chartex" xmlns:mc="http://schemas.openxmlformats.org/markup-compatibility/2006" xmlns:aink="http://schemas.microsoft.com/office/drawing/2016/ink" xmlns:am3d="http://schemas.microsoft.com/office/drawing/2017/model3d" xmlns:o="urn:schemas-microsoft-com:office:office" xmlns:r="http://schemas.openxmlformats.org/officeDocument/2006/relationships" xmlns:m="http://schemas.openxmlformats.org/officeDocument/2006/math" xmlns:v="urn:schemas-microsoft-com:vml" xmlns:wp14="http://schemas.microsoft.com/office/word/2010/wordprocessingDrawing" xmlns:wp="http://schemas.openxmlformats.org/drawingml/2006/wordprocessingDrawing" xmlns:w10="urn:schemas-microsoft-com:office:word" xmlns:w="http://schemas.openxmlformats.org/wordprocessingml/2006/main" xmlns:w14="http://schemas.microsoft.com/office/word/2010/wordml" xmlns:w15="http://schemas.microsoft.com/office/word/2012/wordml" xmlns:w16cid="http://schemas.microsoft.com/office/word/2016/wordml/cid" xmlns:w16se="http://schemas.microsoft.com/office/word/2015/wordml/symex" xmlns:wpg="http://schemas.microsoft.com/office/word/2010/wordprocessingGroup" xmlns:wpi="http://schemas.microsoft.com/office/word/2010/wordprocessingInk" xmlns:wne="http://schemas.microsoft.com/office/word/2006/wordml" xmlns:wps="http://schemas.microsoft.com/office/word/2010/wordprocessingShape" mc:Ignorable="w14 w15 w16se w16cid wp14">
+<w:endnotes xmlns:wpc="http://schemas.microsoft.com/office/word/2010/wordprocessingCanvas" xmlns:cx="http://schemas.microsoft.com/office/drawing/2014/chartex" xmlns:cx1="http://schemas.microsoft.com/office/drawing/2015/9/8/chartex" xmlns:cx2="http://schemas.microsoft.com/office/drawing/2015/10/21/chartex" xmlns:cx3="http://schemas.microsoft.com/office/drawing/2016/5/9/chartex" xmlns:cx4="http://schemas.microsoft.com/office/drawing/2016/5/10/chartex" xmlns:cx5="http://schemas.microsoft.com/office/drawing/2016/5/11/chartex" xmlns:cx6="http://schemas.microsoft.com/office/drawing/2016/5/12/chartex" xmlns:cx7="http://schemas.microsoft.com/office/drawing/2016/5/13/chartex" xmlns:cx8="http://schemas.microsoft.com/office/drawing/2016/5/14/chartex" xmlns:mc="http://schemas.openxmlformats.org/markup-compatibility/2006" xmlns:aink="http://schemas.microsoft.com/office/drawing/2016/ink" xmlns:am3d="http://schemas.microsoft.com/office/drawing/2017/model3d" xmlns:o="urn:schemas-microsoft-com:office:office" xmlns:oel="http://schemas.microsoft.com/office/2019/extlst" xmlns:r="http://schemas.openxmlformats.org/officeDocument/2006/relationships" xmlns:m="http://schemas.openxmlformats.org/officeDocument/2006/math" xmlns:v="urn:schemas-microsoft-com:vml" xmlns:wp14="http://schemas.microsoft.com/office/word/2010/wordprocessingDrawing" xmlns:wp="http://schemas.openxmlformats.org/drawingml/2006/wordprocessingDrawing" xmlns:w10="urn:schemas-microsoft-com:office:word" xmlns:w="http://schemas.openxmlformats.org/wordprocessingml/2006/main" xmlns:w14="http://schemas.microsoft.com/office/word/2010/wordml" xmlns:w15="http://schemas.microsoft.com/office/word/2012/wordml" xmlns:w16cex="http://schemas.microsoft.com/office/word/2018/wordml/cex" xmlns:w16cid="http://schemas.microsoft.com/office/word/2016/wordml/cid" xmlns:w16="http://schemas.microsoft.com/office/word/2018/wordml" xmlns:w16du="http://schemas.microsoft.com/office/word/2023/wordml/word16du" xmlns:w16sdtdh="http://schemas.microsoft.com/office/word/2020/wordml/sdtdatahash" xmlns:w16sdtfl="http://schemas.microsoft.com/office/word/2024/wordml/sdtformatlock" xmlns:w16se="http://schemas.microsoft.com/office/word/2015/wordml/symex" xmlns:wpg="http://schemas.microsoft.com/office/word/2010/wordprocessingGroup" xmlns:wpi="http://schemas.microsoft.com/office/word/2010/wordprocessingInk" xmlns:wne="http://schemas.microsoft.com/office/word/2006/wordml" xmlns:wps="http://schemas.microsoft.com/office/word/2010/wordprocessingShape" mc:Ignorable="w14 w15 w16se w16cid w16 w16cex w16sdtdh w16sdtfl w16du wp14">
   <w:endnote w:type="separator" w:id="-1">
     <w:p>
       <w:r>
@@ -789,7 +1202,7 @@
 </file>
 
 <file path=word/footer1.xml><?xml version="1.0" encoding="utf-8"?>
-<w:ftr xmlns:wpc="http://schemas.microsoft.com/office/word/2010/wordprocessingCanvas" xmlns:cx="http://schemas.microsoft.com/office/drawing/2014/chartex" xmlns:cx1="http://schemas.microsoft.com/office/drawing/2015/9/8/chartex" xmlns:cx2="http://schemas.microsoft.com/office/drawing/2015/10/21/chartex" xmlns:cx3="http://schemas.microsoft.com/office/drawing/2016/5/9/chartex" xmlns:cx4="http://schemas.microsoft.com/office/drawing/2016/5/10/chartex" xmlns:cx5="http://schemas.microsoft.com/office/drawing/2016/5/11/chartex" xmlns:cx6="http://schemas.microsoft.com/office/drawing/2016/5/12/chartex" xmlns:cx7="http://schemas.microsoft.com/office/drawing/2016/5/13/chartex" xmlns:cx8="http://schemas.microsoft.com/office/drawing/2016/5/14/chartex" xmlns:mc="http://schemas.openxmlformats.org/markup-compatibility/2006" xmlns:aink="http://schemas.microsoft.com/office/drawing/2016/ink" xmlns:am3d="http://schemas.microsoft.com/office/drawing/2017/model3d" xmlns:o="urn:schemas-microsoft-com:office:office" xmlns:r="http://schemas.openxmlformats.org/officeDocument/2006/relationships" xmlns:m="http://schemas.openxmlformats.org/officeDocument/2006/math" xmlns:v="urn:schemas-microsoft-com:vml" xmlns:wp14="http://schemas.microsoft.com/office/word/2010/wordprocessingDrawing" xmlns:wp="http://schemas.openxmlformats.org/drawingml/2006/wordprocessingDrawing" xmlns:w10="urn:schemas-microsoft-com:office:word" xmlns:w="http://schemas.openxmlformats.org/wordprocessingml/2006/main" xmlns:w14="http://schemas.microsoft.com/office/word/2010/wordml" xmlns:w15="http://schemas.microsoft.com/office/word/2012/wordml" xmlns:w16cid="http://schemas.microsoft.com/office/word/2016/wordml/cid" xmlns:w16se="http://schemas.microsoft.com/office/word/2015/wordml/symex" xmlns:wpg="http://schemas.microsoft.com/office/word/2010/wordprocessingGroup" xmlns:wpi="http://schemas.microsoft.com/office/word/2010/wordprocessingInk" xmlns:wne="http://schemas.microsoft.com/office/word/2006/wordml" xmlns:wps="http://schemas.microsoft.com/office/word/2010/wordprocessingShape" mc:Ignorable="w14 w15 w16se w16cid wp14">
+<w:ftr xmlns:wpc="http://schemas.microsoft.com/office/word/2010/wordprocessingCanvas" xmlns:cx="http://schemas.microsoft.com/office/drawing/2014/chartex" xmlns:cx1="http://schemas.microsoft.com/office/drawing/2015/9/8/chartex" xmlns:cx2="http://schemas.microsoft.com/office/drawing/2015/10/21/chartex" xmlns:cx3="http://schemas.microsoft.com/office/drawing/2016/5/9/chartex" xmlns:cx4="http://schemas.microsoft.com/office/drawing/2016/5/10/chartex" xmlns:cx5="http://schemas.microsoft.com/office/drawing/2016/5/11/chartex" xmlns:cx6="http://schemas.microsoft.com/office/drawing/2016/5/12/chartex" xmlns:cx7="http://schemas.microsoft.com/office/drawing/2016/5/13/chartex" xmlns:cx8="http://schemas.microsoft.com/office/drawing/2016/5/14/chartex" xmlns:mc="http://schemas.openxmlformats.org/markup-compatibility/2006" xmlns:aink="http://schemas.microsoft.com/office/drawing/2016/ink" xmlns:am3d="http://schemas.microsoft.com/office/drawing/2017/model3d" xmlns:o="urn:schemas-microsoft-com:office:office" xmlns:oel="http://schemas.microsoft.com/office/2019/extlst" xmlns:r="http://schemas.openxmlformats.org/officeDocument/2006/relationships" xmlns:m="http://schemas.openxmlformats.org/officeDocument/2006/math" xmlns:v="urn:schemas-microsoft-com:vml" xmlns:wp14="http://schemas.microsoft.com/office/word/2010/wordprocessingDrawing" xmlns:wp="http://schemas.openxmlformats.org/drawingml/2006/wordprocessingDrawing" xmlns:w10="urn:schemas-microsoft-com:office:word" xmlns:w="http://schemas.openxmlformats.org/wordprocessingml/2006/main" xmlns:w14="http://schemas.microsoft.com/office/word/2010/wordml" xmlns:w15="http://schemas.microsoft.com/office/word/2012/wordml" xmlns:w16cex="http://schemas.microsoft.com/office/word/2018/wordml/cex" xmlns:w16cid="http://schemas.microsoft.com/office/word/2016/wordml/cid" xmlns:w16="http://schemas.microsoft.com/office/word/2018/wordml" xmlns:w16du="http://schemas.microsoft.com/office/word/2023/wordml/word16du" xmlns:w16sdtdh="http://schemas.microsoft.com/office/word/2020/wordml/sdtdatahash" xmlns:w16sdtfl="http://schemas.microsoft.com/office/word/2024/wordml/sdtformatlock" xmlns:w16se="http://schemas.microsoft.com/office/word/2015/wordml/symex" xmlns:wpg="http://schemas.microsoft.com/office/word/2010/wordprocessingGroup" xmlns:wpi="http://schemas.microsoft.com/office/word/2010/wordprocessingInk" xmlns:wne="http://schemas.microsoft.com/office/word/2006/wordml" xmlns:wps="http://schemas.microsoft.com/office/word/2010/wordprocessingShape" mc:Ignorable="w14 w15 w16se w16cid w16 w16cex w16sdtdh w16sdtfl w16du wp14">
   <w:sdt>
     <w:sdtPr>
       <w:id w:val="-370456492"/>
@@ -798,7 +1211,6 @@
         <w:docPartUnique/>
       </w:docPartObj>
     </w:sdtPr>
-    <w:sdtEndPr/>
     <w:sdtContent>
       <w:sdt>
         <w:sdtPr>
@@ -808,7 +1220,6 @@
             <w:docPartUnique/>
           </w:docPartObj>
         </w:sdtPr>
-        <w:sdtEndPr/>
         <w:sdtContent>
           <w:p>
             <w:pPr>
@@ -907,7 +1318,7 @@
 </file>
 
 <file path=word/footnotes.xml><?xml version="1.0" encoding="utf-8"?>
-<w:footnotes xmlns:wpc="http://schemas.microsoft.com/office/word/2010/wordprocessingCanvas" xmlns:cx="http://schemas.microsoft.com/office/drawing/2014/chartex" xmlns:cx1="http://schemas.microsoft.com/office/drawing/2015/9/8/chartex" xmlns:cx2="http://schemas.microsoft.com/office/drawing/2015/10/21/chartex" xmlns:cx3="http://schemas.microsoft.com/office/drawing/2016/5/9/chartex" xmlns:cx4="http://schemas.microsoft.com/office/drawing/2016/5/10/chartex" xmlns:cx5="http://schemas.microsoft.com/office/drawing/2016/5/11/chartex" xmlns:cx6="http://schemas.microsoft.com/office/drawing/2016/5/12/chartex" xmlns:cx7="http://schemas.microsoft.com/office/drawing/2016/5/13/chartex" xmlns:cx8="http://schemas.microsoft.com/office/drawing/2016/5/14/chartex" xmlns:mc="http://schemas.openxmlformats.org/markup-compatibility/2006" xmlns:aink="http://schemas.microsoft.com/office/drawing/2016/ink" xmlns:am3d="http://schemas.microsoft.com/office/drawing/2017/model3d" xmlns:o="urn:schemas-microsoft-com:office:office" xmlns:r="http://schemas.openxmlformats.org/officeDocument/2006/relationships" xmlns:m="http://schemas.openxmlformats.org/officeDocument/2006/math" xmlns:v="urn:schemas-microsoft-com:vml" xmlns:wp14="http://schemas.microsoft.com/office/word/2010/wordprocessingDrawing" xmlns:wp="http://schemas.openxmlformats.org/drawingml/2006/wordprocessingDrawing" xmlns:w10="urn:schemas-microsoft-com:office:word" xmlns:w="http://schemas.openxmlformats.org/wordprocessingml/2006/main" xmlns:w14="http://schemas.microsoft.com/office/word/2010/wordml" xmlns:w15="http://schemas.microsoft.com/office/word/2012/wordml" xmlns:w16cid="http://schemas.microsoft.com/office/word/2016/wordml/cid" xmlns:w16se="http://schemas.microsoft.com/office/word/2015/wordml/symex" xmlns:wpg="http://schemas.microsoft.com/office/word/2010/wordprocessingGroup" xmlns:wpi="http://schemas.microsoft.com/office/word/2010/wordprocessingInk" xmlns:wne="http://schemas.microsoft.com/office/word/2006/wordml" xmlns:wps="http://schemas.microsoft.com/office/word/2010/wordprocessingShape" mc:Ignorable="w14 w15 w16se w16cid wp14">
+<w:footnotes xmlns:wpc="http://schemas.microsoft.com/office/word/2010/wordprocessingCanvas" xmlns:cx="http://schemas.microsoft.com/office/drawing/2014/chartex" xmlns:cx1="http://schemas.microsoft.com/office/drawing/2015/9/8/chartex" xmlns:cx2="http://schemas.microsoft.com/office/drawing/2015/10/21/chartex" xmlns:cx3="http://schemas.microsoft.com/office/drawing/2016/5/9/chartex" xmlns:cx4="http://schemas.microsoft.com/office/drawing/2016/5/10/chartex" xmlns:cx5="http://schemas.microsoft.com/office/drawing/2016/5/11/chartex" xmlns:cx6="http://schemas.microsoft.com/office/drawing/2016/5/12/chartex" xmlns:cx7="http://schemas.microsoft.com/office/drawing/2016/5/13/chartex" xmlns:cx8="http://schemas.microsoft.com/office/drawing/2016/5/14/chartex" xmlns:mc="http://schemas.openxmlformats.org/markup-compatibility/2006" xmlns:aink="http://schemas.microsoft.com/office/drawing/2016/ink" xmlns:am3d="http://schemas.microsoft.com/office/drawing/2017/model3d" xmlns:o="urn:schemas-microsoft-com:office:office" xmlns:oel="http://schemas.microsoft.com/office/2019/extlst" xmlns:r="http://schemas.openxmlformats.org/officeDocument/2006/relationships" xmlns:m="http://schemas.openxmlformats.org/officeDocument/2006/math" xmlns:v="urn:schemas-microsoft-com:vml" xmlns:wp14="http://schemas.microsoft.com/office/word/2010/wordprocessingDrawing" xmlns:wp="http://schemas.openxmlformats.org/drawingml/2006/wordprocessingDrawing" xmlns:w10="urn:schemas-microsoft-com:office:word" xmlns:w="http://schemas.openxmlformats.org/wordprocessingml/2006/main" xmlns:w14="http://schemas.microsoft.com/office/word/2010/wordml" xmlns:w15="http://schemas.microsoft.com/office/word/2012/wordml" xmlns:w16cex="http://schemas.microsoft.com/office/word/2018/wordml/cex" xmlns:w16cid="http://schemas.microsoft.com/office/word/2016/wordml/cid" xmlns:w16="http://schemas.microsoft.com/office/word/2018/wordml" xmlns:w16du="http://schemas.microsoft.com/office/word/2023/wordml/word16du" xmlns:w16sdtdh="http://schemas.microsoft.com/office/word/2020/wordml/sdtdatahash" xmlns:w16sdtfl="http://schemas.microsoft.com/office/word/2024/wordml/sdtformatlock" xmlns:w16se="http://schemas.microsoft.com/office/word/2015/wordml/symex" xmlns:wpg="http://schemas.microsoft.com/office/word/2010/wordprocessingGroup" xmlns:wpi="http://schemas.microsoft.com/office/word/2010/wordprocessingInk" xmlns:wne="http://schemas.microsoft.com/office/word/2006/wordml" xmlns:wps="http://schemas.microsoft.com/office/word/2010/wordprocessingShape" mc:Ignorable="w14 w15 w16se w16cid w16 w16cex w16sdtdh w16sdtfl w16du wp14">
   <w:footnote w:type="separator" w:id="-1">
     <w:p>
       <w:r>
@@ -926,7 +1337,7 @@
 </file>
 
 <file path=word/header1.xml><?xml version="1.0" encoding="utf-8"?>
-<w:hdr xmlns:wpc="http://schemas.microsoft.com/office/word/2010/wordprocessingCanvas" xmlns:cx="http://schemas.microsoft.com/office/drawing/2014/chartex" xmlns:cx1="http://schemas.microsoft.com/office/drawing/2015/9/8/chartex" xmlns:cx2="http://schemas.microsoft.com/office/drawing/2015/10/21/chartex" xmlns:cx3="http://schemas.microsoft.com/office/drawing/2016/5/9/chartex" xmlns:cx4="http://schemas.microsoft.com/office/drawing/2016/5/10/chartex" xmlns:cx5="http://schemas.microsoft.com/office/drawing/2016/5/11/chartex" xmlns:cx6="http://schemas.microsoft.com/office/drawing/2016/5/12/chartex" xmlns:cx7="http://schemas.microsoft.com/office/drawing/2016/5/13/chartex" xmlns:cx8="http://schemas.microsoft.com/office/drawing/2016/5/14/chartex" xmlns:mc="http://schemas.openxmlformats.org/markup-compatibility/2006" xmlns:aink="http://schemas.microsoft.com/office/drawing/2016/ink" xmlns:am3d="http://schemas.microsoft.com/office/drawing/2017/model3d" xmlns:o="urn:schemas-microsoft-com:office:office" xmlns:r="http://schemas.openxmlformats.org/officeDocument/2006/relationships" xmlns:m="http://schemas.openxmlformats.org/officeDocument/2006/math" xmlns:v="urn:schemas-microsoft-com:vml" xmlns:wp14="http://schemas.microsoft.com/office/word/2010/wordprocessingDrawing" xmlns:wp="http://schemas.openxmlformats.org/drawingml/2006/wordprocessingDrawing" xmlns:w10="urn:schemas-microsoft-com:office:word" xmlns:w="http://schemas.openxmlformats.org/wordprocessingml/2006/main" xmlns:w14="http://schemas.microsoft.com/office/word/2010/wordml" xmlns:w15="http://schemas.microsoft.com/office/word/2012/wordml" xmlns:w16cid="http://schemas.microsoft.com/office/word/2016/wordml/cid" xmlns:w16se="http://schemas.microsoft.com/office/word/2015/wordml/symex" xmlns:wpg="http://schemas.microsoft.com/office/word/2010/wordprocessingGroup" xmlns:wpi="http://schemas.microsoft.com/office/word/2010/wordprocessingInk" xmlns:wne="http://schemas.microsoft.com/office/word/2006/wordml" xmlns:wps="http://schemas.microsoft.com/office/word/2010/wordprocessingShape" mc:Ignorable="w14 w15 w16se w16cid wp14">
+<w:hdr xmlns:wpc="http://schemas.microsoft.com/office/word/2010/wordprocessingCanvas" xmlns:cx="http://schemas.microsoft.com/office/drawing/2014/chartex" xmlns:cx1="http://schemas.microsoft.com/office/drawing/2015/9/8/chartex" xmlns:cx2="http://schemas.microsoft.com/office/drawing/2015/10/21/chartex" xmlns:cx3="http://schemas.microsoft.com/office/drawing/2016/5/9/chartex" xmlns:cx4="http://schemas.microsoft.com/office/drawing/2016/5/10/chartex" xmlns:cx5="http://schemas.microsoft.com/office/drawing/2016/5/11/chartex" xmlns:cx6="http://schemas.microsoft.com/office/drawing/2016/5/12/chartex" xmlns:cx7="http://schemas.microsoft.com/office/drawing/2016/5/13/chartex" xmlns:cx8="http://schemas.microsoft.com/office/drawing/2016/5/14/chartex" xmlns:mc="http://schemas.openxmlformats.org/markup-compatibility/2006" xmlns:aink="http://schemas.microsoft.com/office/drawing/2016/ink" xmlns:am3d="http://schemas.microsoft.com/office/drawing/2017/model3d" xmlns:o="urn:schemas-microsoft-com:office:office" xmlns:oel="http://schemas.microsoft.com/office/2019/extlst" xmlns:r="http://schemas.openxmlformats.org/officeDocument/2006/relationships" xmlns:m="http://schemas.openxmlformats.org/officeDocument/2006/math" xmlns:v="urn:schemas-microsoft-com:vml" xmlns:wp14="http://schemas.microsoft.com/office/word/2010/wordprocessingDrawing" xmlns:wp="http://schemas.openxmlformats.org/drawingml/2006/wordprocessingDrawing" xmlns:w10="urn:schemas-microsoft-com:office:word" xmlns:w="http://schemas.openxmlformats.org/wordprocessingml/2006/main" xmlns:w14="http://schemas.microsoft.com/office/word/2010/wordml" xmlns:w15="http://schemas.microsoft.com/office/word/2012/wordml" xmlns:w16cex="http://schemas.microsoft.com/office/word/2018/wordml/cex" xmlns:w16cid="http://schemas.microsoft.com/office/word/2016/wordml/cid" xmlns:w16="http://schemas.microsoft.com/office/word/2018/wordml" xmlns:w16du="http://schemas.microsoft.com/office/word/2023/wordml/word16du" xmlns:w16sdtdh="http://schemas.microsoft.com/office/word/2020/wordml/sdtdatahash" xmlns:w16sdtfl="http://schemas.microsoft.com/office/word/2024/wordml/sdtformatlock" xmlns:w16se="http://schemas.microsoft.com/office/word/2015/wordml/symex" xmlns:wpg="http://schemas.microsoft.com/office/word/2010/wordprocessingGroup" xmlns:wpi="http://schemas.microsoft.com/office/word/2010/wordprocessingInk" xmlns:wne="http://schemas.microsoft.com/office/word/2006/wordml" xmlns:wps="http://schemas.microsoft.com/office/word/2010/wordprocessingShape" mc:Ignorable="w14 w15 w16se w16cid w16 w16cex w16sdtdh w16sdtfl w16du wp14">
   <w:p>
     <w:pPr>
       <w:pStyle w:val="Header"/>
@@ -952,7 +1363,7 @@
 </file>
 
 <file path=word/numbering.xml><?xml version="1.0" encoding="utf-8"?>
-<w:numbering xmlns:wpc="http://schemas.microsoft.com/office/word/2010/wordprocessingCanvas" xmlns:cx="http://schemas.microsoft.com/office/drawing/2014/chartex" xmlns:cx1="http://schemas.microsoft.com/office/drawing/2015/9/8/chartex" xmlns:cx2="http://schemas.microsoft.com/office/drawing/2015/10/21/chartex" xmlns:cx3="http://schemas.microsoft.com/office/drawing/2016/5/9/chartex" xmlns:cx4="http://schemas.microsoft.com/office/drawing/2016/5/10/chartex" xmlns:cx5="http://schemas.microsoft.com/office/drawing/2016/5/11/chartex" xmlns:cx6="http://schemas.microsoft.com/office/drawing/2016/5/12/chartex" xmlns:cx7="http://schemas.microsoft.com/office/drawing/2016/5/13/chartex" xmlns:cx8="http://schemas.microsoft.com/office/drawing/2016/5/14/chartex" xmlns:mc="http://schemas.openxmlformats.org/markup-compatibility/2006" xmlns:aink="http://schemas.microsoft.com/office/drawing/2016/ink" xmlns:am3d="http://schemas.microsoft.com/office/drawing/2017/model3d" xmlns:o="urn:schemas-microsoft-com:office:office" xmlns:r="http://schemas.openxmlformats.org/officeDocument/2006/relationships" xmlns:m="http://schemas.openxmlformats.org/officeDocument/2006/math" xmlns:v="urn:schemas-microsoft-com:vml" xmlns:wp14="http://schemas.microsoft.com/office/word/2010/wordprocessingDrawing" xmlns:wp="http://schemas.openxmlformats.org/drawingml/2006/wordprocessingDrawing" xmlns:w10="urn:schemas-microsoft-com:office:word" xmlns:w="http://schemas.openxmlformats.org/wordprocessingml/2006/main" xmlns:w14="http://schemas.microsoft.com/office/word/2010/wordml" xmlns:w15="http://schemas.microsoft.com/office/word/2012/wordml" xmlns:w16cid="http://schemas.microsoft.com/office/word/2016/wordml/cid" xmlns:w16se="http://schemas.microsoft.com/office/word/2015/wordml/symex" xmlns:wpg="http://schemas.microsoft.com/office/word/2010/wordprocessingGroup" xmlns:wpi="http://schemas.microsoft.com/office/word/2010/wordprocessingInk" xmlns:wne="http://schemas.microsoft.com/office/word/2006/wordml" xmlns:wps="http://schemas.microsoft.com/office/word/2010/wordprocessingShape" mc:Ignorable="w14 w15 w16se w16cid wp14">
+<w:numbering xmlns:wpc="http://schemas.microsoft.com/office/word/2010/wordprocessingCanvas" xmlns:cx="http://schemas.microsoft.com/office/drawing/2014/chartex" xmlns:cx1="http://schemas.microsoft.com/office/drawing/2015/9/8/chartex" xmlns:cx2="http://schemas.microsoft.com/office/drawing/2015/10/21/chartex" xmlns:cx3="http://schemas.microsoft.com/office/drawing/2016/5/9/chartex" xmlns:cx4="http://schemas.microsoft.com/office/drawing/2016/5/10/chartex" xmlns:cx5="http://schemas.microsoft.com/office/drawing/2016/5/11/chartex" xmlns:cx6="http://schemas.microsoft.com/office/drawing/2016/5/12/chartex" xmlns:cx7="http://schemas.microsoft.com/office/drawing/2016/5/13/chartex" xmlns:cx8="http://schemas.microsoft.com/office/drawing/2016/5/14/chartex" xmlns:mc="http://schemas.openxmlformats.org/markup-compatibility/2006" xmlns:aink="http://schemas.microsoft.com/office/drawing/2016/ink" xmlns:am3d="http://schemas.microsoft.com/office/drawing/2017/model3d" xmlns:o="urn:schemas-microsoft-com:office:office" xmlns:oel="http://schemas.microsoft.com/office/2019/extlst" xmlns:r="http://schemas.openxmlformats.org/officeDocument/2006/relationships" xmlns:m="http://schemas.openxmlformats.org/officeDocument/2006/math" xmlns:v="urn:schemas-microsoft-com:vml" xmlns:wp14="http://schemas.microsoft.com/office/word/2010/wordprocessingDrawing" xmlns:wp="http://schemas.openxmlformats.org/drawingml/2006/wordprocessingDrawing" xmlns:w10="urn:schemas-microsoft-com:office:word" xmlns:w="http://schemas.openxmlformats.org/wordprocessingml/2006/main" xmlns:w14="http://schemas.microsoft.com/office/word/2010/wordml" xmlns:w15="http://schemas.microsoft.com/office/word/2012/wordml" xmlns:w16cex="http://schemas.microsoft.com/office/word/2018/wordml/cex" xmlns:w16cid="http://schemas.microsoft.com/office/word/2016/wordml/cid" xmlns:w16="http://schemas.microsoft.com/office/word/2018/wordml" xmlns:w16du="http://schemas.microsoft.com/office/word/2023/wordml/word16du" xmlns:w16sdtdh="http://schemas.microsoft.com/office/word/2020/wordml/sdtdatahash" xmlns:w16sdtfl="http://schemas.microsoft.com/office/word/2024/wordml/sdtformatlock" xmlns:w16se="http://schemas.microsoft.com/office/word/2015/wordml/symex" xmlns:wpg="http://schemas.microsoft.com/office/word/2010/wordprocessingGroup" xmlns:wpi="http://schemas.microsoft.com/office/word/2010/wordprocessingInk" xmlns:wne="http://schemas.microsoft.com/office/word/2006/wordml" xmlns:wps="http://schemas.microsoft.com/office/word/2010/wordprocessingShape" mc:Ignorable="w14 w15 w16se w16cid w16 w16cex w16sdtdh w16sdtfl w16du wp14">
   <w:abstractNum w:abstractNumId="0" w15:restartNumberingAfterBreak="0">
     <w:nsid w:val="03975EC0"/>
     <w:multiLevelType w:val="hybridMultilevel"/>
@@ -1581,29 +1992,29 @@
       </w:rPr>
     </w:lvl>
   </w:abstractNum>
-  <w:num w:numId="1">
+  <w:num w:numId="1" w16cid:durableId="942954069">
     <w:abstractNumId w:val="4"/>
   </w:num>
-  <w:num w:numId="2">
+  <w:num w:numId="2" w16cid:durableId="41640775">
     <w:abstractNumId w:val="2"/>
   </w:num>
-  <w:num w:numId="3">
+  <w:num w:numId="3" w16cid:durableId="1698433813">
     <w:abstractNumId w:val="5"/>
   </w:num>
-  <w:num w:numId="4">
+  <w:num w:numId="4" w16cid:durableId="550385186">
     <w:abstractNumId w:val="3"/>
   </w:num>
-  <w:num w:numId="5">
+  <w:num w:numId="5" w16cid:durableId="1347054207">
     <w:abstractNumId w:val="0"/>
   </w:num>
-  <w:num w:numId="6">
+  <w:num w:numId="6" w16cid:durableId="967977465">
     <w:abstractNumId w:val="1"/>
   </w:num>
 </w:numbering>
 </file>
 
 <file path=word/styles.xml><?xml version="1.0" encoding="utf-8"?>
-<w:styles xmlns:mc="http://schemas.openxmlformats.org/markup-compatibility/2006" xmlns:r="http://schemas.openxmlformats.org/officeDocument/2006/relationships" xmlns:w="http://schemas.openxmlformats.org/wordprocessingml/2006/main" xmlns:w14="http://schemas.microsoft.com/office/word/2010/wordml" xmlns:w15="http://schemas.microsoft.com/office/word/2012/wordml" xmlns:w16cid="http://schemas.microsoft.com/office/word/2016/wordml/cid" xmlns:w16se="http://schemas.microsoft.com/office/word/2015/wordml/symex" mc:Ignorable="w14 w15 w16se w16cid">
+<w:styles xmlns:mc="http://schemas.openxmlformats.org/markup-compatibility/2006" xmlns:r="http://schemas.openxmlformats.org/officeDocument/2006/relationships" xmlns:w="http://schemas.openxmlformats.org/wordprocessingml/2006/main" xmlns:w14="http://schemas.microsoft.com/office/word/2010/wordml" xmlns:w15="http://schemas.microsoft.com/office/word/2012/wordml" xmlns:w16cex="http://schemas.microsoft.com/office/word/2018/wordml/cex" xmlns:w16cid="http://schemas.microsoft.com/office/word/2016/wordml/cid" xmlns:w16="http://schemas.microsoft.com/office/word/2018/wordml" xmlns:w16du="http://schemas.microsoft.com/office/word/2023/wordml/word16du" xmlns:w16sdtdh="http://schemas.microsoft.com/office/word/2020/wordml/sdtdatahash" xmlns:w16sdtfl="http://schemas.microsoft.com/office/word/2024/wordml/sdtformatlock" xmlns:w16se="http://schemas.microsoft.com/office/word/2015/wordml/symex" mc:Ignorable="w14 w15 w16se w16cid w16 w16cex w16sdtdh w16sdtfl w16du">
   <w:docDefaults>
     <w:rPrDefault>
       <w:rPr>
@@ -1615,7 +2026,7 @@
     </w:rPrDefault>
     <w:pPrDefault/>
   </w:docDefaults>
-  <w:latentStyles w:defLockedState="0" w:defUIPriority="99" w:defSemiHidden="0" w:defUnhideWhenUsed="0" w:defQFormat="0" w:count="375">
+  <w:latentStyles w:defLockedState="0" w:defUIPriority="99" w:defSemiHidden="0" w:defUnhideWhenUsed="0" w:defQFormat="0" w:count="376">
     <w:lsdException w:name="Normal" w:uiPriority="0" w:qFormat="1"/>
     <w:lsdException w:name="heading 1" w:uiPriority="9" w:qFormat="1"/>
     <w:lsdException w:name="heading 2" w:semiHidden="1" w:uiPriority="9" w:unhideWhenUsed="1" w:qFormat="1"/>
@@ -1991,6 +2402,7 @@
     <w:lsdException w:name="Smart Hyperlink" w:semiHidden="1" w:unhideWhenUsed="1"/>
     <w:lsdException w:name="Hashtag" w:semiHidden="1" w:unhideWhenUsed="1"/>
     <w:lsdException w:name="Unresolved Mention" w:semiHidden="1" w:unhideWhenUsed="1"/>
+    <w:lsdException w:name="Smart Link" w:semiHidden="1" w:unhideWhenUsed="1"/>
   </w:latentStyles>
   <w:style w:type="paragraph" w:default="1" w:styleId="Normal">
     <w:name w:val="Normal"/>

</xml_diff>